<commit_message>
Added in batch 1 for flow-PBMCs
</commit_message>
<xml_diff>
--- a/Ongoing_Trial/PBMCs/Notebook/Walnut_PBMCs_Flow_Notebook.docx
+++ b/Ongoing_Trial/PBMCs/Notebook/Walnut_PBMCs_Flow_Notebook.docx
@@ -6241,6 +6241,7 @@
         <w:rPr>
           <w:rFonts w:ascii="Courier New" w:hAnsi="Courier New" w:cs="Courier New"/>
           <w:b/>
+          <w:noProof/>
         </w:rPr>
         <w:drawing>
           <wp:anchor distT="0" distB="0" distL="114300" distR="114300" simplePos="0" relativeHeight="251659264" behindDoc="0" locked="0" layoutInCell="1" allowOverlap="1" wp14:anchorId="766601F4" wp14:editId="7755FB74">
@@ -6302,6 +6303,7 @@
         <w:rPr>
           <w:rFonts w:ascii="Courier New" w:hAnsi="Courier New" w:cs="Courier New"/>
           <w:b/>
+          <w:noProof/>
         </w:rPr>
         <w:drawing>
           <wp:anchor distT="0" distB="0" distL="114300" distR="114300" simplePos="0" relativeHeight="251658240" behindDoc="0" locked="0" layoutInCell="1" allowOverlap="1" wp14:anchorId="277E57A7" wp14:editId="5EAC6342">
@@ -7605,6 +7607,1551 @@
         <w:rPr>
           <w:rFonts w:ascii="Courier New" w:hAnsi="Courier New" w:cs="Courier New"/>
           <w:b/>
+        </w:rPr>
+      </w:pPr>
+    </w:p>
+    <w:p>
+      <w:pPr>
+        <w:rPr>
+          <w:rFonts w:ascii="Courier New" w:hAnsi="Courier New" w:cs="Courier New"/>
+          <w:b/>
+        </w:rPr>
+      </w:pPr>
+    </w:p>
+    <w:p>
+      <w:pPr>
+        <w:rPr>
+          <w:rFonts w:ascii="Courier New" w:hAnsi="Courier New" w:cs="Courier New"/>
+          <w:b/>
+        </w:rPr>
+      </w:pPr>
+    </w:p>
+    <w:p>
+      <w:pPr>
+        <w:rPr>
+          <w:rFonts w:ascii="Courier New" w:hAnsi="Courier New" w:cs="Courier New"/>
+          <w:b/>
+        </w:rPr>
+      </w:pPr>
+    </w:p>
+    <w:p>
+      <w:pPr>
+        <w:rPr>
+          <w:rFonts w:ascii="Courier New" w:hAnsi="Courier New" w:cs="Courier New"/>
+          <w:b/>
+        </w:rPr>
+      </w:pPr>
+    </w:p>
+    <w:p>
+      <w:pPr>
+        <w:rPr>
+          <w:rFonts w:ascii="Courier New" w:hAnsi="Courier New" w:cs="Courier New"/>
+          <w:b/>
+        </w:rPr>
+      </w:pPr>
+    </w:p>
+    <w:p>
+      <w:pPr>
+        <w:rPr>
+          <w:rFonts w:ascii="Courier New" w:hAnsi="Courier New" w:cs="Courier New"/>
+          <w:b/>
+        </w:rPr>
+      </w:pPr>
+    </w:p>
+    <w:p>
+      <w:pPr>
+        <w:rPr>
+          <w:rFonts w:ascii="Courier New" w:hAnsi="Courier New" w:cs="Courier New"/>
+          <w:b/>
+        </w:rPr>
+      </w:pPr>
+    </w:p>
+    <w:p>
+      <w:pPr>
+        <w:rPr>
+          <w:rFonts w:ascii="Courier New" w:hAnsi="Courier New" w:cs="Courier New"/>
+          <w:b/>
+        </w:rPr>
+      </w:pPr>
+    </w:p>
+    <w:p>
+      <w:pPr>
+        <w:rPr>
+          <w:rFonts w:ascii="Courier New" w:hAnsi="Courier New" w:cs="Courier New"/>
+          <w:b/>
+        </w:rPr>
+      </w:pPr>
+    </w:p>
+    <w:p>
+      <w:pPr>
+        <w:rPr>
+          <w:rFonts w:ascii="Courier New" w:hAnsi="Courier New" w:cs="Courier New"/>
+          <w:b/>
+        </w:rPr>
+      </w:pPr>
+    </w:p>
+    <w:p>
+      <w:pPr>
+        <w:rPr>
+          <w:rFonts w:ascii="Courier New" w:hAnsi="Courier New" w:cs="Courier New"/>
+          <w:b/>
+        </w:rPr>
+      </w:pPr>
+    </w:p>
+    <w:p>
+      <w:pPr>
+        <w:rPr>
+          <w:rFonts w:ascii="Courier New" w:hAnsi="Courier New" w:cs="Courier New"/>
+          <w:b/>
+        </w:rPr>
+      </w:pPr>
+    </w:p>
+    <w:p>
+      <w:pPr>
+        <w:rPr>
+          <w:rFonts w:ascii="Courier New" w:hAnsi="Courier New" w:cs="Courier New"/>
+          <w:b/>
+        </w:rPr>
+      </w:pPr>
+    </w:p>
+    <w:p>
+      <w:pPr>
+        <w:rPr>
+          <w:rFonts w:ascii="Courier New" w:hAnsi="Courier New" w:cs="Courier New"/>
+          <w:b/>
+        </w:rPr>
+      </w:pPr>
+    </w:p>
+    <w:p>
+      <w:pPr>
+        <w:rPr>
+          <w:rFonts w:ascii="Courier New" w:hAnsi="Courier New" w:cs="Courier New"/>
+          <w:b/>
+        </w:rPr>
+      </w:pPr>
+    </w:p>
+    <w:p>
+      <w:pPr>
+        <w:rPr>
+          <w:rFonts w:ascii="Courier New" w:hAnsi="Courier New" w:cs="Courier New"/>
+          <w:b/>
+        </w:rPr>
+      </w:pPr>
+    </w:p>
+    <w:p>
+      <w:pPr>
+        <w:rPr>
+          <w:rFonts w:ascii="Courier New" w:hAnsi="Courier New" w:cs="Courier New"/>
+          <w:b/>
+        </w:rPr>
+      </w:pPr>
+    </w:p>
+    <w:p>
+      <w:pPr>
+        <w:rPr>
+          <w:rFonts w:ascii="Courier New" w:hAnsi="Courier New" w:cs="Courier New"/>
+          <w:b/>
+        </w:rPr>
+      </w:pPr>
+    </w:p>
+    <w:p>
+      <w:pPr>
+        <w:rPr>
+          <w:rFonts w:ascii="Courier New" w:hAnsi="Courier New" w:cs="Courier New"/>
+          <w:b/>
+        </w:rPr>
+      </w:pPr>
+    </w:p>
+    <w:p>
+      <w:pPr>
+        <w:rPr>
+          <w:rFonts w:ascii="Courier New" w:hAnsi="Courier New" w:cs="Courier New"/>
+          <w:b/>
+        </w:rPr>
+      </w:pPr>
+    </w:p>
+    <w:p>
+      <w:pPr>
+        <w:rPr>
+          <w:b/>
+          <w:u w:val="single"/>
+        </w:rPr>
+      </w:pPr>
+      <w:r>
+        <w:rPr>
+          <w:b/>
+          <w:u w:val="single"/>
+        </w:rPr>
+        <w:lastRenderedPageBreak/>
+        <w:t>Walnut PBMC Project</w:t>
+      </w:r>
+      <w:r>
+        <w:rPr>
+          <w:b/>
+          <w:u w:val="single"/>
+        </w:rPr>
+        <w:tab/>
+      </w:r>
+      <w:r>
+        <w:rPr>
+          <w:b/>
+          <w:u w:val="single"/>
+        </w:rPr>
+        <w:tab/>
+      </w:r>
+      <w:r>
+        <w:rPr>
+          <w:b/>
+          <w:u w:val="single"/>
+        </w:rPr>
+        <w:tab/>
+      </w:r>
+      <w:r>
+        <w:rPr>
+          <w:b/>
+          <w:u w:val="single"/>
+        </w:rPr>
+        <w:tab/>
+      </w:r>
+      <w:r>
+        <w:rPr>
+          <w:b/>
+          <w:u w:val="single"/>
+        </w:rPr>
+        <w:tab/>
+      </w:r>
+      <w:r>
+        <w:rPr>
+          <w:b/>
+          <w:u w:val="single"/>
+        </w:rPr>
+        <w:tab/>
+      </w:r>
+      <w:r>
+        <w:rPr>
+          <w:b/>
+          <w:u w:val="single"/>
+        </w:rPr>
+        <w:tab/>
+      </w:r>
+      <w:r>
+        <w:rPr>
+          <w:b/>
+          <w:u w:val="single"/>
+        </w:rPr>
+        <w:tab/>
+        <w:t xml:space="preserve"> </w:t>
+      </w:r>
+      <w:r>
+        <w:rPr>
+          <w:b/>
+          <w:u w:val="single"/>
+        </w:rPr>
+        <w:t xml:space="preserve">Wednesday </w:t>
+      </w:r>
+      <w:r>
+        <w:rPr>
+          <w:b/>
+          <w:u w:val="single"/>
+        </w:rPr>
+        <w:t>11.2</w:t>
+      </w:r>
+      <w:r>
+        <w:rPr>
+          <w:b/>
+          <w:u w:val="single"/>
+        </w:rPr>
+        <w:t>9</w:t>
+      </w:r>
+      <w:r>
+        <w:rPr>
+          <w:b/>
+          <w:u w:val="single"/>
+        </w:rPr>
+        <w:t>.23</w:t>
+      </w:r>
+    </w:p>
+    <w:p>
+      <w:pPr>
+        <w:rPr>
+          <w:rFonts w:ascii="Courier New" w:hAnsi="Courier New" w:cs="Courier New"/>
+          <w:b/>
+        </w:rPr>
+      </w:pPr>
+    </w:p>
+    <w:p>
+      <w:pPr>
+        <w:rPr>
+          <w:rFonts w:ascii="Courier New" w:hAnsi="Courier New" w:cs="Courier New"/>
+          <w:b/>
+        </w:rPr>
+      </w:pPr>
+      <w:r>
+        <w:rPr>
+          <w:rFonts w:ascii="Courier New" w:hAnsi="Courier New" w:cs="Courier New"/>
+          <w:b/>
+        </w:rPr>
+        <w:t>Code file: 003_Giardina_RNASeq_StratifiedBy_Uros.R</w:t>
+      </w:r>
+    </w:p>
+    <w:p>
+      <w:pPr>
+        <w:rPr>
+          <w:rFonts w:ascii="Courier New" w:hAnsi="Courier New" w:cs="Courier New"/>
+          <w:b/>
+        </w:rPr>
+      </w:pPr>
+      <w:r>
+        <w:rPr>
+          <w:rFonts w:ascii="Courier New" w:hAnsi="Courier New" w:cs="Courier New"/>
+          <w:b/>
+        </w:rPr>
+        <w:tab/>
+      </w:r>
+      <w:r>
+        <w:rPr>
+          <w:rFonts w:ascii="Courier New" w:hAnsi="Courier New" w:cs="Courier New"/>
+          <w:b/>
+        </w:rPr>
+        <w:tab/>
+        <w:t xml:space="preserve"> 004_All_Flow_Batches_Exploratory.Rmd</w:t>
+      </w:r>
+    </w:p>
+    <w:p>
+      <w:pPr>
+        <w:rPr>
+          <w:rFonts w:ascii="Courier New" w:hAnsi="Courier New" w:cs="Courier New"/>
+          <w:b/>
+        </w:rPr>
+      </w:pPr>
+      <w:r>
+        <w:rPr>
+          <w:rFonts w:ascii="Courier New" w:hAnsi="Courier New" w:cs="Courier New"/>
+          <w:b/>
+        </w:rPr>
+        <w:tab/>
+      </w:r>
+      <w:r>
+        <w:rPr>
+          <w:rFonts w:ascii="Courier New" w:hAnsi="Courier New" w:cs="Courier New"/>
+          <w:b/>
+        </w:rPr>
+        <w:tab/>
+        <w:t xml:space="preserve"> 005_AllBatches_Exploratory.Rmd</w:t>
+      </w:r>
+    </w:p>
+    <w:p>
+      <w:pPr>
+        <w:rPr>
+          <w:rFonts w:ascii="Courier New" w:hAnsi="Courier New" w:cs="Courier New"/>
+          <w:b/>
+        </w:rPr>
+      </w:pPr>
+    </w:p>
+    <w:p>
+      <w:pPr>
+        <w:rPr>
+          <w:rFonts w:ascii="Courier New" w:hAnsi="Courier New" w:cs="Courier New"/>
+          <w:b/>
+        </w:rPr>
+      </w:pPr>
+    </w:p>
+    <w:p>
+      <w:pPr>
+        <w:rPr>
+          <w:rFonts w:ascii="Courier New" w:hAnsi="Courier New" w:cs="Courier New"/>
+          <w:bCs/>
+        </w:rPr>
+      </w:pPr>
+      <w:r>
+        <w:rPr>
+          <w:rFonts w:ascii="Courier New" w:hAnsi="Courier New" w:cs="Courier New"/>
+          <w:bCs/>
+        </w:rPr>
+        <w:t xml:space="preserve">The purpose of this file is to compare the RNASeq data generated by Charlie </w:t>
+      </w:r>
+      <w:proofErr w:type="spellStart"/>
+      <w:r>
+        <w:rPr>
+          <w:rFonts w:ascii="Courier New" w:hAnsi="Courier New" w:cs="Courier New"/>
+          <w:bCs/>
+        </w:rPr>
+        <w:t>Giardina</w:t>
+      </w:r>
+      <w:proofErr w:type="spellEnd"/>
+      <w:r>
+        <w:rPr>
+          <w:rFonts w:ascii="Courier New" w:hAnsi="Courier New" w:cs="Courier New"/>
+          <w:bCs/>
+        </w:rPr>
+        <w:t xml:space="preserve"> and our urolithin stratifications for the on-going walnut NIH trial. </w:t>
+      </w:r>
+    </w:p>
+    <w:p>
+      <w:pPr>
+        <w:rPr>
+          <w:rFonts w:ascii="Courier New" w:hAnsi="Courier New" w:cs="Courier New"/>
+          <w:bCs/>
+        </w:rPr>
+      </w:pPr>
+    </w:p>
+    <w:p>
+      <w:pPr>
+        <w:rPr>
+          <w:rFonts w:ascii="Courier New" w:hAnsi="Courier New" w:cs="Courier New"/>
+          <w:bCs/>
+        </w:rPr>
+      </w:pPr>
+      <w:r>
+        <w:rPr>
+          <w:rFonts w:ascii="Courier New" w:hAnsi="Courier New" w:cs="Courier New"/>
+          <w:bCs/>
+        </w:rPr>
+        <w:t xml:space="preserve">The </w:t>
+      </w:r>
+      <w:proofErr w:type="spellStart"/>
+      <w:r>
+        <w:rPr>
+          <w:rFonts w:ascii="Courier New" w:hAnsi="Courier New" w:cs="Courier New"/>
+          <w:bCs/>
+        </w:rPr>
+        <w:t>Giardina</w:t>
+      </w:r>
+      <w:proofErr w:type="spellEnd"/>
+      <w:r>
+        <w:rPr>
+          <w:rFonts w:ascii="Courier New" w:hAnsi="Courier New" w:cs="Courier New"/>
+          <w:bCs/>
+        </w:rPr>
+        <w:t xml:space="preserve"> RNASeq report is saved under the filename “</w:t>
+      </w:r>
+      <w:proofErr w:type="spellStart"/>
+      <w:r>
+        <w:rPr>
+          <w:rFonts w:ascii="Courier New" w:hAnsi="Courier New" w:cs="Courier New"/>
+          <w:bCs/>
+        </w:rPr>
+        <w:t>Giardina_RNASeq_</w:t>
+      </w:r>
+      <w:proofErr w:type="gramStart"/>
+      <w:r>
+        <w:rPr>
+          <w:rFonts w:ascii="Courier New" w:hAnsi="Courier New" w:cs="Courier New"/>
+          <w:bCs/>
+        </w:rPr>
+        <w:t>Report</w:t>
+      </w:r>
+      <w:proofErr w:type="spellEnd"/>
+      <w:proofErr w:type="gramEnd"/>
+      <w:r>
+        <w:rPr>
+          <w:rFonts w:ascii="Courier New" w:hAnsi="Courier New" w:cs="Courier New"/>
+          <w:bCs/>
+        </w:rPr>
+        <w:t>”</w:t>
+      </w:r>
+    </w:p>
+    <w:p>
+      <w:pPr>
+        <w:rPr>
+          <w:rFonts w:ascii="Courier New" w:hAnsi="Courier New" w:cs="Courier New"/>
+          <w:bCs/>
+        </w:rPr>
+      </w:pPr>
+    </w:p>
+    <w:p>
+      <w:pPr>
+        <w:rPr>
+          <w:rFonts w:ascii="Courier New" w:hAnsi="Courier New" w:cs="Courier New"/>
+          <w:bCs/>
+        </w:rPr>
+      </w:pPr>
+      <w:proofErr w:type="spellStart"/>
+      <w:r>
+        <w:rPr>
+          <w:rFonts w:ascii="Courier New" w:hAnsi="Courier New" w:cs="Courier New"/>
+          <w:bCs/>
+        </w:rPr>
+        <w:t>Giardina</w:t>
+      </w:r>
+      <w:proofErr w:type="spellEnd"/>
+      <w:r>
+        <w:rPr>
+          <w:rFonts w:ascii="Courier New" w:hAnsi="Courier New" w:cs="Courier New"/>
+          <w:bCs/>
+        </w:rPr>
+        <w:t xml:space="preserve"> did RNASeq on 11 PBMC samples: </w:t>
+      </w:r>
+    </w:p>
+    <w:p>
+      <w:pPr>
+        <w:rPr>
+          <w:rFonts w:ascii="Courier New" w:hAnsi="Courier New" w:cs="Courier New"/>
+          <w:bCs/>
+        </w:rPr>
+      </w:pPr>
+    </w:p>
+    <w:p>
+      <w:pPr>
+        <w:rPr>
+          <w:rFonts w:ascii="Courier New" w:hAnsi="Courier New" w:cs="Courier New"/>
+          <w:bCs/>
+        </w:rPr>
+      </w:pPr>
+    </w:p>
+    <w:tbl>
+      <w:tblPr>
+        <w:tblStyle w:val="TableGrid"/>
+        <w:tblW w:w="0" w:type="auto"/>
+        <w:tblLook w:val="04A0" w:firstRow="1" w:lastRow="0" w:firstColumn="1" w:lastColumn="0" w:noHBand="0" w:noVBand="1"/>
+      </w:tblPr>
+      <w:tblGrid>
+        <w:gridCol w:w="2410"/>
+        <w:gridCol w:w="1946"/>
+        <w:gridCol w:w="2235"/>
+      </w:tblGrid>
+      <w:tr>
+        <w:tc>
+          <w:tcPr>
+            <w:tcW w:w="2410" w:type="dxa"/>
+          </w:tcPr>
+          <w:p>
+            <w:pPr>
+              <w:rPr>
+                <w:rFonts w:ascii="Courier New" w:hAnsi="Courier New" w:cs="Courier New"/>
+                <w:bCs/>
+              </w:rPr>
+            </w:pPr>
+            <w:r>
+              <w:rPr>
+                <w:rFonts w:ascii="Courier New" w:hAnsi="Courier New" w:cs="Courier New"/>
+                <w:bCs/>
+              </w:rPr>
+              <w:t>RNASeq Sample</w:t>
+            </w:r>
+          </w:p>
+        </w:tc>
+        <w:tc>
+          <w:tcPr>
+            <w:tcW w:w="1946" w:type="dxa"/>
+          </w:tcPr>
+          <w:p>
+            <w:pPr>
+              <w:rPr>
+                <w:rFonts w:ascii="Courier New" w:hAnsi="Courier New" w:cs="Courier New"/>
+                <w:bCs/>
+              </w:rPr>
+            </w:pPr>
+            <w:r>
+              <w:rPr>
+                <w:rFonts w:ascii="Courier New" w:hAnsi="Courier New" w:cs="Courier New"/>
+                <w:bCs/>
+              </w:rPr>
+              <w:t>Uros?</w:t>
+            </w:r>
+          </w:p>
+        </w:tc>
+        <w:tc>
+          <w:tcPr>
+            <w:tcW w:w="2235" w:type="dxa"/>
+          </w:tcPr>
+          <w:p>
+            <w:pPr>
+              <w:rPr>
+                <w:rFonts w:ascii="Courier New" w:hAnsi="Courier New" w:cs="Courier New"/>
+                <w:bCs/>
+              </w:rPr>
+            </w:pPr>
+            <w:r>
+              <w:rPr>
+                <w:rFonts w:ascii="Courier New" w:hAnsi="Courier New" w:cs="Courier New"/>
+                <w:bCs/>
+              </w:rPr>
+              <w:t>Flow?</w:t>
+            </w:r>
+          </w:p>
+        </w:tc>
+      </w:tr>
+      <w:tr>
+        <w:tc>
+          <w:tcPr>
+            <w:tcW w:w="2410" w:type="dxa"/>
+          </w:tcPr>
+          <w:p>
+            <w:pPr>
+              <w:rPr>
+                <w:rFonts w:ascii="Courier New" w:hAnsi="Courier New" w:cs="Courier New"/>
+                <w:bCs/>
+              </w:rPr>
+            </w:pPr>
+            <w:r>
+              <w:rPr>
+                <w:rFonts w:ascii="Courier New" w:hAnsi="Courier New" w:cs="Courier New"/>
+                <w:bCs/>
+              </w:rPr>
+              <w:t>1002</w:t>
+            </w:r>
+          </w:p>
+        </w:tc>
+        <w:tc>
+          <w:tcPr>
+            <w:tcW w:w="1946" w:type="dxa"/>
+          </w:tcPr>
+          <w:p>
+            <w:pPr>
+              <w:rPr>
+                <w:rFonts w:ascii="Courier New" w:hAnsi="Courier New" w:cs="Courier New"/>
+                <w:bCs/>
+              </w:rPr>
+            </w:pPr>
+            <w:r>
+              <w:rPr>
+                <w:rFonts w:ascii="Courier New" w:hAnsi="Courier New" w:cs="Courier New"/>
+                <w:bCs/>
+              </w:rPr>
+              <w:t>Yes</w:t>
+            </w:r>
+          </w:p>
+        </w:tc>
+        <w:tc>
+          <w:tcPr>
+            <w:tcW w:w="2235" w:type="dxa"/>
+          </w:tcPr>
+          <w:p>
+            <w:pPr>
+              <w:rPr>
+                <w:rFonts w:ascii="Courier New" w:hAnsi="Courier New" w:cs="Courier New"/>
+                <w:bCs/>
+              </w:rPr>
+            </w:pPr>
+            <w:r>
+              <w:rPr>
+                <w:rFonts w:ascii="Courier New" w:hAnsi="Courier New" w:cs="Courier New"/>
+                <w:bCs/>
+              </w:rPr>
+              <w:t>In progress</w:t>
+            </w:r>
+          </w:p>
+        </w:tc>
+      </w:tr>
+      <w:tr>
+        <w:tc>
+          <w:tcPr>
+            <w:tcW w:w="2410" w:type="dxa"/>
+          </w:tcPr>
+          <w:p>
+            <w:pPr>
+              <w:rPr>
+                <w:rFonts w:ascii="Courier New" w:hAnsi="Courier New" w:cs="Courier New"/>
+                <w:bCs/>
+              </w:rPr>
+            </w:pPr>
+            <w:r>
+              <w:rPr>
+                <w:rFonts w:ascii="Courier New" w:hAnsi="Courier New" w:cs="Courier New"/>
+                <w:bCs/>
+              </w:rPr>
+              <w:t>1005</w:t>
+            </w:r>
+          </w:p>
+        </w:tc>
+        <w:tc>
+          <w:tcPr>
+            <w:tcW w:w="1946" w:type="dxa"/>
+          </w:tcPr>
+          <w:p>
+            <w:pPr>
+              <w:rPr>
+                <w:rFonts w:ascii="Courier New" w:hAnsi="Courier New" w:cs="Courier New"/>
+                <w:bCs/>
+              </w:rPr>
+            </w:pPr>
+            <w:r>
+              <w:rPr>
+                <w:rFonts w:ascii="Courier New" w:hAnsi="Courier New" w:cs="Courier New"/>
+                <w:bCs/>
+              </w:rPr>
+              <w:t>Yes</w:t>
+            </w:r>
+          </w:p>
+        </w:tc>
+        <w:tc>
+          <w:tcPr>
+            <w:tcW w:w="2235" w:type="dxa"/>
+          </w:tcPr>
+          <w:p>
+            <w:pPr>
+              <w:rPr>
+                <w:rFonts w:ascii="Courier New" w:hAnsi="Courier New" w:cs="Courier New"/>
+                <w:bCs/>
+              </w:rPr>
+            </w:pPr>
+            <w:r>
+              <w:rPr>
+                <w:rFonts w:ascii="Courier New" w:hAnsi="Courier New" w:cs="Courier New"/>
+                <w:bCs/>
+              </w:rPr>
+              <w:t>In progress</w:t>
+            </w:r>
+          </w:p>
+        </w:tc>
+      </w:tr>
+      <w:tr>
+        <w:tc>
+          <w:tcPr>
+            <w:tcW w:w="2410" w:type="dxa"/>
+          </w:tcPr>
+          <w:p>
+            <w:pPr>
+              <w:rPr>
+                <w:rFonts w:ascii="Courier New" w:hAnsi="Courier New" w:cs="Courier New"/>
+                <w:bCs/>
+              </w:rPr>
+            </w:pPr>
+            <w:r>
+              <w:rPr>
+                <w:rFonts w:ascii="Courier New" w:hAnsi="Courier New" w:cs="Courier New"/>
+                <w:bCs/>
+              </w:rPr>
+              <w:t>1008</w:t>
+            </w:r>
+          </w:p>
+        </w:tc>
+        <w:tc>
+          <w:tcPr>
+            <w:tcW w:w="1946" w:type="dxa"/>
+          </w:tcPr>
+          <w:p>
+            <w:pPr>
+              <w:rPr>
+                <w:rFonts w:ascii="Courier New" w:hAnsi="Courier New" w:cs="Courier New"/>
+                <w:bCs/>
+              </w:rPr>
+            </w:pPr>
+            <w:r>
+              <w:rPr>
+                <w:rFonts w:ascii="Courier New" w:hAnsi="Courier New" w:cs="Courier New"/>
+                <w:bCs/>
+              </w:rPr>
+              <w:t>Yes</w:t>
+            </w:r>
+          </w:p>
+        </w:tc>
+        <w:tc>
+          <w:tcPr>
+            <w:tcW w:w="2235" w:type="dxa"/>
+          </w:tcPr>
+          <w:p>
+            <w:pPr>
+              <w:rPr>
+                <w:rFonts w:ascii="Courier New" w:hAnsi="Courier New" w:cs="Courier New"/>
+                <w:bCs/>
+              </w:rPr>
+            </w:pPr>
+            <w:r>
+              <w:rPr>
+                <w:rFonts w:ascii="Courier New" w:hAnsi="Courier New" w:cs="Courier New"/>
+                <w:bCs/>
+              </w:rPr>
+              <w:t>In progress</w:t>
+            </w:r>
+          </w:p>
+        </w:tc>
+      </w:tr>
+      <w:tr>
+        <w:tc>
+          <w:tcPr>
+            <w:tcW w:w="2410" w:type="dxa"/>
+          </w:tcPr>
+          <w:p>
+            <w:pPr>
+              <w:rPr>
+                <w:rFonts w:ascii="Courier New" w:hAnsi="Courier New" w:cs="Courier New"/>
+                <w:bCs/>
+              </w:rPr>
+            </w:pPr>
+            <w:r>
+              <w:rPr>
+                <w:rFonts w:ascii="Courier New" w:hAnsi="Courier New" w:cs="Courier New"/>
+                <w:bCs/>
+              </w:rPr>
+              <w:t>1009</w:t>
+            </w:r>
+          </w:p>
+        </w:tc>
+        <w:tc>
+          <w:tcPr>
+            <w:tcW w:w="1946" w:type="dxa"/>
+          </w:tcPr>
+          <w:p>
+            <w:pPr>
+              <w:rPr>
+                <w:rFonts w:ascii="Courier New" w:hAnsi="Courier New" w:cs="Courier New"/>
+                <w:bCs/>
+              </w:rPr>
+            </w:pPr>
+            <w:r>
+              <w:rPr>
+                <w:rFonts w:ascii="Courier New" w:hAnsi="Courier New" w:cs="Courier New"/>
+                <w:bCs/>
+              </w:rPr>
+              <w:t>Yes</w:t>
+            </w:r>
+          </w:p>
+        </w:tc>
+        <w:tc>
+          <w:tcPr>
+            <w:tcW w:w="2235" w:type="dxa"/>
+          </w:tcPr>
+          <w:p>
+            <w:pPr>
+              <w:rPr>
+                <w:rFonts w:ascii="Courier New" w:hAnsi="Courier New" w:cs="Courier New"/>
+                <w:bCs/>
+              </w:rPr>
+            </w:pPr>
+            <w:r>
+              <w:rPr>
+                <w:rFonts w:ascii="Courier New" w:hAnsi="Courier New" w:cs="Courier New"/>
+                <w:bCs/>
+              </w:rPr>
+              <w:t>In progress</w:t>
+            </w:r>
+          </w:p>
+        </w:tc>
+      </w:tr>
+      <w:tr>
+        <w:tc>
+          <w:tcPr>
+            <w:tcW w:w="2410" w:type="dxa"/>
+          </w:tcPr>
+          <w:p>
+            <w:pPr>
+              <w:rPr>
+                <w:rFonts w:ascii="Courier New" w:hAnsi="Courier New" w:cs="Courier New"/>
+                <w:bCs/>
+              </w:rPr>
+            </w:pPr>
+            <w:r>
+              <w:rPr>
+                <w:rFonts w:ascii="Courier New" w:hAnsi="Courier New" w:cs="Courier New"/>
+                <w:bCs/>
+              </w:rPr>
+              <w:t>1010</w:t>
+            </w:r>
+          </w:p>
+        </w:tc>
+        <w:tc>
+          <w:tcPr>
+            <w:tcW w:w="1946" w:type="dxa"/>
+          </w:tcPr>
+          <w:p>
+            <w:pPr>
+              <w:rPr>
+                <w:rFonts w:ascii="Courier New" w:hAnsi="Courier New" w:cs="Courier New"/>
+                <w:bCs/>
+              </w:rPr>
+            </w:pPr>
+            <w:r>
+              <w:rPr>
+                <w:rFonts w:ascii="Courier New" w:hAnsi="Courier New" w:cs="Courier New"/>
+                <w:bCs/>
+              </w:rPr>
+              <w:t>Yes</w:t>
+            </w:r>
+          </w:p>
+        </w:tc>
+        <w:tc>
+          <w:tcPr>
+            <w:tcW w:w="2235" w:type="dxa"/>
+          </w:tcPr>
+          <w:p>
+            <w:pPr>
+              <w:rPr>
+                <w:rFonts w:ascii="Courier New" w:hAnsi="Courier New" w:cs="Courier New"/>
+                <w:bCs/>
+              </w:rPr>
+            </w:pPr>
+            <w:r>
+              <w:rPr>
+                <w:rFonts w:ascii="Courier New" w:hAnsi="Courier New" w:cs="Courier New"/>
+                <w:bCs/>
+              </w:rPr>
+              <w:t>In progress</w:t>
+            </w:r>
+          </w:p>
+        </w:tc>
+      </w:tr>
+      <w:tr>
+        <w:tc>
+          <w:tcPr>
+            <w:tcW w:w="2410" w:type="dxa"/>
+          </w:tcPr>
+          <w:p>
+            <w:pPr>
+              <w:rPr>
+                <w:rFonts w:ascii="Courier New" w:hAnsi="Courier New" w:cs="Courier New"/>
+                <w:bCs/>
+              </w:rPr>
+            </w:pPr>
+            <w:r>
+              <w:rPr>
+                <w:rFonts w:ascii="Courier New" w:hAnsi="Courier New" w:cs="Courier New"/>
+                <w:bCs/>
+              </w:rPr>
+              <w:t>1011</w:t>
+            </w:r>
+          </w:p>
+        </w:tc>
+        <w:tc>
+          <w:tcPr>
+            <w:tcW w:w="1946" w:type="dxa"/>
+          </w:tcPr>
+          <w:p>
+            <w:pPr>
+              <w:rPr>
+                <w:rFonts w:ascii="Courier New" w:hAnsi="Courier New" w:cs="Courier New"/>
+                <w:bCs/>
+              </w:rPr>
+            </w:pPr>
+            <w:r>
+              <w:rPr>
+                <w:rFonts w:ascii="Courier New" w:hAnsi="Courier New" w:cs="Courier New"/>
+                <w:bCs/>
+              </w:rPr>
+              <w:t>Yes</w:t>
+            </w:r>
+          </w:p>
+        </w:tc>
+        <w:tc>
+          <w:tcPr>
+            <w:tcW w:w="2235" w:type="dxa"/>
+          </w:tcPr>
+          <w:p>
+            <w:pPr>
+              <w:rPr>
+                <w:rFonts w:ascii="Courier New" w:hAnsi="Courier New" w:cs="Courier New"/>
+                <w:bCs/>
+              </w:rPr>
+            </w:pPr>
+            <w:r>
+              <w:rPr>
+                <w:rFonts w:ascii="Courier New" w:hAnsi="Courier New" w:cs="Courier New"/>
+                <w:bCs/>
+              </w:rPr>
+              <w:t>Yes</w:t>
+            </w:r>
+          </w:p>
+        </w:tc>
+      </w:tr>
+      <w:tr>
+        <w:tc>
+          <w:tcPr>
+            <w:tcW w:w="2410" w:type="dxa"/>
+          </w:tcPr>
+          <w:p>
+            <w:pPr>
+              <w:rPr>
+                <w:rFonts w:ascii="Courier New" w:hAnsi="Courier New" w:cs="Courier New"/>
+                <w:bCs/>
+              </w:rPr>
+            </w:pPr>
+            <w:r>
+              <w:rPr>
+                <w:rFonts w:ascii="Courier New" w:hAnsi="Courier New" w:cs="Courier New"/>
+                <w:bCs/>
+              </w:rPr>
+              <w:t>1012</w:t>
+            </w:r>
+          </w:p>
+        </w:tc>
+        <w:tc>
+          <w:tcPr>
+            <w:tcW w:w="1946" w:type="dxa"/>
+          </w:tcPr>
+          <w:p>
+            <w:pPr>
+              <w:rPr>
+                <w:rFonts w:ascii="Courier New" w:hAnsi="Courier New" w:cs="Courier New"/>
+                <w:bCs/>
+              </w:rPr>
+            </w:pPr>
+            <w:r>
+              <w:rPr>
+                <w:rFonts w:ascii="Courier New" w:hAnsi="Courier New" w:cs="Courier New"/>
+                <w:bCs/>
+              </w:rPr>
+              <w:t>Yes</w:t>
+            </w:r>
+          </w:p>
+        </w:tc>
+        <w:tc>
+          <w:tcPr>
+            <w:tcW w:w="2235" w:type="dxa"/>
+          </w:tcPr>
+          <w:p>
+            <w:pPr>
+              <w:rPr>
+                <w:rFonts w:ascii="Courier New" w:hAnsi="Courier New" w:cs="Courier New"/>
+                <w:bCs/>
+              </w:rPr>
+            </w:pPr>
+            <w:r>
+              <w:rPr>
+                <w:rFonts w:ascii="Courier New" w:hAnsi="Courier New" w:cs="Courier New"/>
+                <w:bCs/>
+              </w:rPr>
+              <w:t>Yes</w:t>
+            </w:r>
+          </w:p>
+        </w:tc>
+      </w:tr>
+      <w:tr>
+        <w:tc>
+          <w:tcPr>
+            <w:tcW w:w="2410" w:type="dxa"/>
+          </w:tcPr>
+          <w:p>
+            <w:pPr>
+              <w:rPr>
+                <w:rFonts w:ascii="Courier New" w:hAnsi="Courier New" w:cs="Courier New"/>
+                <w:bCs/>
+              </w:rPr>
+            </w:pPr>
+            <w:r>
+              <w:rPr>
+                <w:rFonts w:ascii="Courier New" w:hAnsi="Courier New" w:cs="Courier New"/>
+                <w:bCs/>
+              </w:rPr>
+              <w:t>1013</w:t>
+            </w:r>
+          </w:p>
+        </w:tc>
+        <w:tc>
+          <w:tcPr>
+            <w:tcW w:w="1946" w:type="dxa"/>
+          </w:tcPr>
+          <w:p>
+            <w:pPr>
+              <w:rPr>
+                <w:rFonts w:ascii="Courier New" w:hAnsi="Courier New" w:cs="Courier New"/>
+                <w:bCs/>
+              </w:rPr>
+            </w:pPr>
+            <w:r>
+              <w:rPr>
+                <w:rFonts w:ascii="Courier New" w:hAnsi="Courier New" w:cs="Courier New"/>
+                <w:bCs/>
+              </w:rPr>
+              <w:t>Yes</w:t>
+            </w:r>
+          </w:p>
+        </w:tc>
+        <w:tc>
+          <w:tcPr>
+            <w:tcW w:w="2235" w:type="dxa"/>
+          </w:tcPr>
+          <w:p>
+            <w:pPr>
+              <w:rPr>
+                <w:rFonts w:ascii="Courier New" w:hAnsi="Courier New" w:cs="Courier New"/>
+                <w:bCs/>
+              </w:rPr>
+            </w:pPr>
+            <w:r>
+              <w:rPr>
+                <w:rFonts w:ascii="Courier New" w:hAnsi="Courier New" w:cs="Courier New"/>
+                <w:bCs/>
+              </w:rPr>
+              <w:t>Yes</w:t>
+            </w:r>
+          </w:p>
+        </w:tc>
+      </w:tr>
+      <w:tr>
+        <w:tc>
+          <w:tcPr>
+            <w:tcW w:w="2410" w:type="dxa"/>
+          </w:tcPr>
+          <w:p>
+            <w:pPr>
+              <w:rPr>
+                <w:rFonts w:ascii="Courier New" w:hAnsi="Courier New" w:cs="Courier New"/>
+                <w:bCs/>
+              </w:rPr>
+            </w:pPr>
+            <w:r>
+              <w:rPr>
+                <w:rFonts w:ascii="Courier New" w:hAnsi="Courier New" w:cs="Courier New"/>
+                <w:bCs/>
+              </w:rPr>
+              <w:t>1015</w:t>
+            </w:r>
+          </w:p>
+        </w:tc>
+        <w:tc>
+          <w:tcPr>
+            <w:tcW w:w="1946" w:type="dxa"/>
+          </w:tcPr>
+          <w:p>
+            <w:pPr>
+              <w:rPr>
+                <w:rFonts w:ascii="Courier New" w:hAnsi="Courier New" w:cs="Courier New"/>
+                <w:bCs/>
+              </w:rPr>
+            </w:pPr>
+            <w:r>
+              <w:rPr>
+                <w:rFonts w:ascii="Courier New" w:hAnsi="Courier New" w:cs="Courier New"/>
+                <w:bCs/>
+              </w:rPr>
+              <w:t>Yes</w:t>
+            </w:r>
+          </w:p>
+        </w:tc>
+        <w:tc>
+          <w:tcPr>
+            <w:tcW w:w="2235" w:type="dxa"/>
+          </w:tcPr>
+          <w:p>
+            <w:pPr>
+              <w:rPr>
+                <w:rFonts w:ascii="Courier New" w:hAnsi="Courier New" w:cs="Courier New"/>
+                <w:bCs/>
+              </w:rPr>
+            </w:pPr>
+            <w:r>
+              <w:rPr>
+                <w:rFonts w:ascii="Courier New" w:hAnsi="Courier New" w:cs="Courier New"/>
+                <w:bCs/>
+              </w:rPr>
+              <w:t>Yes</w:t>
+            </w:r>
+          </w:p>
+        </w:tc>
+      </w:tr>
+      <w:tr>
+        <w:tc>
+          <w:tcPr>
+            <w:tcW w:w="2410" w:type="dxa"/>
+          </w:tcPr>
+          <w:p>
+            <w:pPr>
+              <w:rPr>
+                <w:rFonts w:ascii="Courier New" w:hAnsi="Courier New" w:cs="Courier New"/>
+                <w:bCs/>
+              </w:rPr>
+            </w:pPr>
+            <w:r>
+              <w:rPr>
+                <w:rFonts w:ascii="Courier New" w:hAnsi="Courier New" w:cs="Courier New"/>
+                <w:bCs/>
+              </w:rPr>
+              <w:t>1016</w:t>
+            </w:r>
+          </w:p>
+        </w:tc>
+        <w:tc>
+          <w:tcPr>
+            <w:tcW w:w="1946" w:type="dxa"/>
+          </w:tcPr>
+          <w:p>
+            <w:pPr>
+              <w:rPr>
+                <w:rFonts w:ascii="Courier New" w:hAnsi="Courier New" w:cs="Courier New"/>
+                <w:bCs/>
+              </w:rPr>
+            </w:pPr>
+            <w:r>
+              <w:rPr>
+                <w:rFonts w:ascii="Courier New" w:hAnsi="Courier New" w:cs="Courier New"/>
+                <w:bCs/>
+              </w:rPr>
+              <w:t>Yes</w:t>
+            </w:r>
+          </w:p>
+        </w:tc>
+        <w:tc>
+          <w:tcPr>
+            <w:tcW w:w="2235" w:type="dxa"/>
+          </w:tcPr>
+          <w:p>
+            <w:pPr>
+              <w:rPr>
+                <w:rFonts w:ascii="Courier New" w:hAnsi="Courier New" w:cs="Courier New"/>
+                <w:bCs/>
+              </w:rPr>
+            </w:pPr>
+            <w:r>
+              <w:rPr>
+                <w:rFonts w:ascii="Courier New" w:hAnsi="Courier New" w:cs="Courier New"/>
+                <w:bCs/>
+              </w:rPr>
+              <w:t>Yes</w:t>
+            </w:r>
+          </w:p>
+        </w:tc>
+      </w:tr>
+      <w:tr>
+        <w:tc>
+          <w:tcPr>
+            <w:tcW w:w="2410" w:type="dxa"/>
+          </w:tcPr>
+          <w:p>
+            <w:pPr>
+              <w:rPr>
+                <w:rFonts w:ascii="Courier New" w:hAnsi="Courier New" w:cs="Courier New"/>
+                <w:bCs/>
+              </w:rPr>
+            </w:pPr>
+            <w:r>
+              <w:rPr>
+                <w:rFonts w:ascii="Courier New" w:hAnsi="Courier New" w:cs="Courier New"/>
+                <w:bCs/>
+              </w:rPr>
+              <w:t>1017</w:t>
+            </w:r>
+          </w:p>
+        </w:tc>
+        <w:tc>
+          <w:tcPr>
+            <w:tcW w:w="1946" w:type="dxa"/>
+          </w:tcPr>
+          <w:p>
+            <w:pPr>
+              <w:rPr>
+                <w:rFonts w:ascii="Courier New" w:hAnsi="Courier New" w:cs="Courier New"/>
+                <w:bCs/>
+              </w:rPr>
+            </w:pPr>
+            <w:r>
+              <w:rPr>
+                <w:rFonts w:ascii="Courier New" w:hAnsi="Courier New" w:cs="Courier New"/>
+                <w:bCs/>
+              </w:rPr>
+              <w:t>Yes</w:t>
+            </w:r>
+          </w:p>
+        </w:tc>
+        <w:tc>
+          <w:tcPr>
+            <w:tcW w:w="2235" w:type="dxa"/>
+          </w:tcPr>
+          <w:p>
+            <w:pPr>
+              <w:rPr>
+                <w:rFonts w:ascii="Courier New" w:hAnsi="Courier New" w:cs="Courier New"/>
+                <w:bCs/>
+              </w:rPr>
+            </w:pPr>
+            <w:r>
+              <w:rPr>
+                <w:rFonts w:ascii="Courier New" w:hAnsi="Courier New" w:cs="Courier New"/>
+                <w:bCs/>
+              </w:rPr>
+              <w:t>Yes</w:t>
+            </w:r>
+          </w:p>
+        </w:tc>
+      </w:tr>
+      <w:tr>
+        <w:tc>
+          <w:tcPr>
+            <w:tcW w:w="2410" w:type="dxa"/>
+          </w:tcPr>
+          <w:p>
+            <w:pPr>
+              <w:rPr>
+                <w:rFonts w:ascii="Courier New" w:hAnsi="Courier New" w:cs="Courier New"/>
+                <w:bCs/>
+              </w:rPr>
+            </w:pPr>
+            <w:r>
+              <w:rPr>
+                <w:rFonts w:ascii="Courier New" w:hAnsi="Courier New" w:cs="Courier New"/>
+                <w:bCs/>
+              </w:rPr>
+              <w:t>1018</w:t>
+            </w:r>
+          </w:p>
+        </w:tc>
+        <w:tc>
+          <w:tcPr>
+            <w:tcW w:w="1946" w:type="dxa"/>
+          </w:tcPr>
+          <w:p>
+            <w:pPr>
+              <w:rPr>
+                <w:rFonts w:ascii="Courier New" w:hAnsi="Courier New" w:cs="Courier New"/>
+                <w:bCs/>
+              </w:rPr>
+            </w:pPr>
+            <w:r>
+              <w:rPr>
+                <w:rFonts w:ascii="Courier New" w:hAnsi="Courier New" w:cs="Courier New"/>
+                <w:bCs/>
+              </w:rPr>
+              <w:t>Yes</w:t>
+            </w:r>
+          </w:p>
+        </w:tc>
+        <w:tc>
+          <w:tcPr>
+            <w:tcW w:w="2235" w:type="dxa"/>
+          </w:tcPr>
+          <w:p>
+            <w:pPr>
+              <w:rPr>
+                <w:rFonts w:ascii="Courier New" w:hAnsi="Courier New" w:cs="Courier New"/>
+                <w:bCs/>
+              </w:rPr>
+            </w:pPr>
+            <w:r>
+              <w:rPr>
+                <w:rFonts w:ascii="Courier New" w:hAnsi="Courier New" w:cs="Courier New"/>
+                <w:bCs/>
+              </w:rPr>
+              <w:t>Yes</w:t>
+            </w:r>
+          </w:p>
+        </w:tc>
+      </w:tr>
+    </w:tbl>
+    <w:p>
+      <w:pPr>
+        <w:rPr>
+          <w:rFonts w:ascii="Courier New" w:hAnsi="Courier New" w:cs="Courier New"/>
+          <w:bCs/>
+        </w:rPr>
+      </w:pPr>
+    </w:p>
+    <w:p>
+      <w:pPr>
+        <w:rPr>
+          <w:rFonts w:ascii="Courier New" w:hAnsi="Courier New" w:cs="Courier New"/>
+          <w:bCs/>
+        </w:rPr>
+      </w:pPr>
+      <w:r>
+        <w:rPr>
+          <w:rFonts w:ascii="Courier New" w:hAnsi="Courier New" w:cs="Courier New"/>
+          <w:bCs/>
+        </w:rPr>
+        <w:t xml:space="preserve">From his technical report, I put the gene foldchange data into an excel sheet. </w:t>
+      </w:r>
+    </w:p>
+    <w:p>
+      <w:pPr>
+        <w:rPr>
+          <w:rFonts w:ascii="Courier New" w:hAnsi="Courier New" w:cs="Courier New"/>
+          <w:bCs/>
+        </w:rPr>
+      </w:pPr>
+      <w:r>
+        <w:rPr>
+          <w:rFonts w:ascii="Courier New" w:hAnsi="Courier New" w:cs="Courier New"/>
+          <w:bCs/>
+        </w:rPr>
+        <w:t xml:space="preserve">Previously, we had stratified the urolithin data by </w:t>
+      </w:r>
+      <w:proofErr w:type="spellStart"/>
+      <w:r>
+        <w:rPr>
+          <w:rFonts w:ascii="Courier New" w:hAnsi="Courier New" w:cs="Courier New"/>
+          <w:bCs/>
+        </w:rPr>
+        <w:t>Kmeans</w:t>
+      </w:r>
+      <w:proofErr w:type="spellEnd"/>
+      <w:r>
+        <w:rPr>
+          <w:rFonts w:ascii="Courier New" w:hAnsi="Courier New" w:cs="Courier New"/>
+          <w:bCs/>
+        </w:rPr>
+        <w:t xml:space="preserve"> clustering into 3 clusters, low, medium, and high. </w:t>
+      </w:r>
+    </w:p>
+    <w:p>
+      <w:pPr>
+        <w:rPr>
+          <w:rFonts w:ascii="Courier New" w:hAnsi="Courier New" w:cs="Courier New"/>
+          <w:bCs/>
+        </w:rPr>
+      </w:pPr>
+    </w:p>
+    <w:p>
+      <w:pPr>
+        <w:rPr>
+          <w:rFonts w:ascii="Courier New" w:hAnsi="Courier New" w:cs="Courier New"/>
+          <w:bCs/>
+        </w:rPr>
+      </w:pPr>
+      <w:r>
+        <w:rPr>
+          <w:rFonts w:ascii="Courier New" w:hAnsi="Courier New" w:cs="Courier New"/>
+          <w:bCs/>
+        </w:rPr>
+        <w:t>Using these stratifications, I added this information into the list of the samples that Charlie did RNASeq on.</w:t>
+      </w:r>
+    </w:p>
+    <w:p>
+      <w:pPr>
+        <w:rPr>
+          <w:rFonts w:ascii="Courier New" w:hAnsi="Courier New" w:cs="Courier New"/>
+          <w:bCs/>
+        </w:rPr>
+      </w:pPr>
+    </w:p>
+    <w:p>
+      <w:pPr>
+        <w:rPr>
+          <w:rFonts w:ascii="Courier New" w:hAnsi="Courier New" w:cs="Courier New"/>
+          <w:bCs/>
+        </w:rPr>
+      </w:pPr>
+      <w:r>
+        <w:rPr>
+          <w:rFonts w:ascii="Courier New" w:hAnsi="Courier New" w:cs="Courier New"/>
+          <w:bCs/>
+        </w:rPr>
+        <w:t xml:space="preserve">I input the data into R using </w:t>
+      </w:r>
+      <w:r>
+        <w:rPr>
+          <w:rFonts w:ascii="Courier New" w:hAnsi="Courier New" w:cs="Courier New"/>
+          <w:b/>
+        </w:rPr>
+        <w:t xml:space="preserve">003_Giardina_RNASeq_StratifiedBy_Uros.R </w:t>
+      </w:r>
+      <w:r>
+        <w:rPr>
+          <w:rFonts w:ascii="Courier New" w:hAnsi="Courier New" w:cs="Courier New"/>
+          <w:bCs/>
+        </w:rPr>
+        <w:t xml:space="preserve">and Z-scaled the data by column. </w:t>
+      </w:r>
+    </w:p>
+    <w:p>
+      <w:pPr>
+        <w:rPr>
+          <w:rFonts w:ascii="Courier New" w:hAnsi="Courier New" w:cs="Courier New"/>
+          <w:bCs/>
+        </w:rPr>
+      </w:pPr>
+    </w:p>
+    <w:p>
+      <w:pPr>
+        <w:rPr>
+          <w:rFonts w:ascii="Courier New" w:hAnsi="Courier New" w:cs="Courier New"/>
+          <w:bCs/>
+        </w:rPr>
+      </w:pPr>
+      <w:r>
+        <w:rPr>
+          <w:rFonts w:ascii="Courier New" w:hAnsi="Courier New" w:cs="Courier New"/>
+          <w:bCs/>
+        </w:rPr>
+        <w:t xml:space="preserve">In Code 004 and 005, I regenerate the merged file (including batch 1) (004) and iterate through and save the individual markers (005). Note that sample 1010 BEFORE was formatted </w:t>
+      </w:r>
+      <w:r>
+        <w:rPr>
+          <w:rFonts w:ascii="Courier New" w:hAnsi="Courier New" w:cs="Courier New"/>
+          <w:bCs/>
+        </w:rPr>
+        <w:lastRenderedPageBreak/>
+        <w:t>differently, I had to manually go in and edit name entries for these samples so that everything downstream would work.</w:t>
+      </w:r>
+      <w:r>
+        <w:rPr>
+          <w:rFonts w:ascii="Courier New" w:hAnsi="Courier New" w:cs="Courier New"/>
+          <w:bCs/>
+        </w:rPr>
+        <w:t xml:space="preserve"> </w:t>
+      </w:r>
+    </w:p>
+    <w:p>
+      <w:pPr>
+        <w:rPr>
+          <w:rFonts w:ascii="Courier New" w:hAnsi="Courier New" w:cs="Courier New"/>
+          <w:bCs/>
+        </w:rPr>
+      </w:pPr>
+    </w:p>
+    <w:p>
+      <w:pPr>
+        <w:rPr>
+          <w:rFonts w:ascii="Courier New" w:hAnsi="Courier New" w:cs="Courier New"/>
+          <w:bCs/>
+        </w:rPr>
+      </w:pPr>
+    </w:p>
+    <w:p>
+      <w:pPr>
+        <w:rPr>
+          <w:rFonts w:ascii="Courier New" w:hAnsi="Courier New" w:cs="Courier New"/>
+          <w:b/>
+        </w:rPr>
+      </w:pPr>
+      <w:r>
+        <w:rPr>
+          <w:rFonts w:ascii="Courier New" w:hAnsi="Courier New" w:cs="Courier New"/>
+          <w:b/>
+        </w:rPr>
+        <w:t xml:space="preserve">I need to collate a table of all the Shapiro-Wilks values as well as the p-vales for the Wilcox test into an excel sheet. </w:t>
+      </w:r>
+    </w:p>
+    <w:p>
+      <w:pPr>
+        <w:rPr>
+          <w:rFonts w:ascii="Courier New" w:hAnsi="Courier New" w:cs="Courier New"/>
+          <w:b/>
+        </w:rPr>
+      </w:pPr>
+      <w:r>
+        <w:rPr>
+          <w:rFonts w:ascii="Courier New" w:hAnsi="Courier New" w:cs="Courier New"/>
+          <w:b/>
+        </w:rPr>
+        <w:t xml:space="preserve">Might also be worthwhile to implement a seed into the code so that the p-values are the same if we re-run this. </w:t>
+      </w:r>
+    </w:p>
+    <w:p>
+      <w:pPr>
+        <w:rPr>
+          <w:rFonts w:ascii="Courier New" w:hAnsi="Courier New" w:cs="Courier New"/>
+          <w:b/>
+        </w:rPr>
+      </w:pPr>
+    </w:p>
+    <w:p>
+      <w:pPr>
+        <w:rPr>
+          <w:rFonts w:ascii="Courier New" w:hAnsi="Courier New" w:cs="Courier New"/>
+          <w:b/>
+        </w:rPr>
+      </w:pPr>
+    </w:p>
+    <w:p>
+      <w:pPr>
+        <w:rPr>
+          <w:rFonts w:ascii="Courier New" w:hAnsi="Courier New" w:cs="Courier New"/>
+          <w:bCs/>
+        </w:rPr>
+      </w:pPr>
+    </w:p>
+    <w:p>
+      <w:pPr>
+        <w:rPr>
+          <w:rFonts w:ascii="Courier New" w:hAnsi="Courier New" w:cs="Courier New"/>
+          <w:bCs/>
+        </w:rPr>
+      </w:pPr>
+    </w:p>
+    <w:p>
+      <w:pPr>
+        <w:rPr>
+          <w:rFonts w:ascii="Courier New" w:hAnsi="Courier New" w:cs="Courier New"/>
+          <w:bCs/>
         </w:rPr>
       </w:pPr>
     </w:p>
@@ -8139,6 +9686,7 @@
   <w:style w:type="character" w:default="1" w:styleId="DefaultParagraphFont">
     <w:name w:val="Default Paragraph Font"/>
     <w:uiPriority w:val="1"/>
+    <w:semiHidden/>
     <w:unhideWhenUsed/>
   </w:style>
   <w:style w:type="table" w:default="1" w:styleId="TableNormal">
@@ -13068,8 +14616,8 @@
       </dsp:nvSpPr>
       <dsp:spPr>
         <a:xfrm>
-          <a:off x="1896" y="14938"/>
-          <a:ext cx="829288" cy="1243933"/>
+          <a:off x="1896" y="15218"/>
+          <a:ext cx="829308" cy="1243963"/>
         </a:xfrm>
         <a:prstGeom prst="roundRect">
           <a:avLst>
@@ -13156,8 +14704,8 @@
         </a:p>
       </dsp:txBody>
       <dsp:txXfrm>
-        <a:off x="26185" y="39227"/>
-        <a:ext cx="780710" cy="1195355"/>
+        <a:off x="26186" y="39508"/>
+        <a:ext cx="780728" cy="1195383"/>
       </dsp:txXfrm>
     </dsp:sp>
     <dsp:sp modelId="{861AB677-9A1B-8741-A10A-91D49FA1CCE1}">
@@ -13167,8 +14715,8 @@
       </dsp:nvSpPr>
       <dsp:spPr>
         <a:xfrm>
-          <a:off x="914114" y="534073"/>
-          <a:ext cx="175809" cy="205663"/>
+          <a:off x="914136" y="534365"/>
+          <a:ext cx="175813" cy="205668"/>
         </a:xfrm>
         <a:prstGeom prst="rightArrow">
           <a:avLst>
@@ -13226,8 +14774,8 @@
         </a:p>
       </dsp:txBody>
       <dsp:txXfrm>
-        <a:off x="914114" y="575206"/>
-        <a:ext cx="123066" cy="123397"/>
+        <a:off x="914136" y="575499"/>
+        <a:ext cx="123069" cy="123400"/>
       </dsp:txXfrm>
     </dsp:sp>
     <dsp:sp modelId="{AD0470DC-9439-DF4E-80DD-47B0357CD63A}">
@@ -13237,8 +14785,8 @@
       </dsp:nvSpPr>
       <dsp:spPr>
         <a:xfrm>
-          <a:off x="1162900" y="14938"/>
-          <a:ext cx="829288" cy="1243933"/>
+          <a:off x="1162929" y="15218"/>
+          <a:ext cx="829308" cy="1243963"/>
         </a:xfrm>
         <a:prstGeom prst="roundRect">
           <a:avLst>
@@ -13307,8 +14855,8 @@
         </a:p>
       </dsp:txBody>
       <dsp:txXfrm>
-        <a:off x="1187189" y="39227"/>
-        <a:ext cx="780710" cy="1195355"/>
+        <a:off x="1187219" y="39508"/>
+        <a:ext cx="780728" cy="1195383"/>
       </dsp:txXfrm>
     </dsp:sp>
     <dsp:sp modelId="{C4F0FA55-469F-8344-8247-5625365042A0}">
@@ -13318,8 +14866,8 @@
       </dsp:nvSpPr>
       <dsp:spPr>
         <a:xfrm>
-          <a:off x="2075118" y="534073"/>
-          <a:ext cx="175809" cy="205663"/>
+          <a:off x="2075169" y="534365"/>
+          <a:ext cx="175813" cy="205668"/>
         </a:xfrm>
         <a:prstGeom prst="rightArrow">
           <a:avLst>
@@ -13377,8 +14925,8 @@
         </a:p>
       </dsp:txBody>
       <dsp:txXfrm>
-        <a:off x="2075118" y="575206"/>
-        <a:ext cx="123066" cy="123397"/>
+        <a:off x="2075169" y="575499"/>
+        <a:ext cx="123069" cy="123400"/>
       </dsp:txXfrm>
     </dsp:sp>
     <dsp:sp modelId="{1EF783A4-8A97-5544-89B4-C5361BD67AC6}">
@@ -13388,8 +14936,8 @@
       </dsp:nvSpPr>
       <dsp:spPr>
         <a:xfrm>
-          <a:off x="2323905" y="14938"/>
-          <a:ext cx="829288" cy="1243933"/>
+          <a:off x="2323961" y="15218"/>
+          <a:ext cx="829308" cy="1243963"/>
         </a:xfrm>
         <a:prstGeom prst="roundRect">
           <a:avLst>
@@ -13458,8 +15006,8 @@
         </a:p>
       </dsp:txBody>
       <dsp:txXfrm>
-        <a:off x="2348194" y="39227"/>
-        <a:ext cx="780710" cy="1195355"/>
+        <a:off x="2348251" y="39508"/>
+        <a:ext cx="780728" cy="1195383"/>
       </dsp:txXfrm>
     </dsp:sp>
     <dsp:sp modelId="{F3830AD2-66B1-D446-82B3-BA44B3FABB19}">
@@ -13469,8 +15017,8 @@
       </dsp:nvSpPr>
       <dsp:spPr>
         <a:xfrm>
-          <a:off x="3236122" y="534073"/>
-          <a:ext cx="175809" cy="205663"/>
+          <a:off x="3236201" y="534365"/>
+          <a:ext cx="175813" cy="205668"/>
         </a:xfrm>
         <a:prstGeom prst="rightArrow">
           <a:avLst>
@@ -13528,8 +15076,8 @@
         </a:p>
       </dsp:txBody>
       <dsp:txXfrm>
-        <a:off x="3236122" y="575206"/>
-        <a:ext cx="123066" cy="123397"/>
+        <a:off x="3236201" y="575499"/>
+        <a:ext cx="123069" cy="123400"/>
       </dsp:txXfrm>
     </dsp:sp>
     <dsp:sp modelId="{FC35DB94-D5CD-8C45-9001-43EEB37B9294}">
@@ -13539,8 +15087,8 @@
       </dsp:nvSpPr>
       <dsp:spPr>
         <a:xfrm>
-          <a:off x="3484909" y="14938"/>
-          <a:ext cx="829288" cy="1243933"/>
+          <a:off x="3484994" y="15218"/>
+          <a:ext cx="829308" cy="1243963"/>
         </a:xfrm>
         <a:prstGeom prst="roundRect">
           <a:avLst>
@@ -13609,8 +15157,8 @@
         </a:p>
       </dsp:txBody>
       <dsp:txXfrm>
-        <a:off x="3509198" y="39227"/>
-        <a:ext cx="780710" cy="1195355"/>
+        <a:off x="3509284" y="39508"/>
+        <a:ext cx="780728" cy="1195383"/>
       </dsp:txXfrm>
     </dsp:sp>
   </dsp:spTree>

</xml_diff>